<commit_message>
Refactored DocMaker, regenerated 26 chapters, created PDF with book cover after manually fixing image widths and GIF links
</commit_message>
<xml_diff>
--- a/WorkerServiceSample/chapters/authentication-authorization-in-asp-net-core-razor-pages.docx
+++ b/WorkerServiceSample/chapters/authentication-authorization-in-asp-net-core-razor-pages.docx
@@ -27,7 +27,7 @@
       </w:r>
     </w:p>
     <w:p>
-      <w:hyperlink xmlns:r="http://schemas.openxmlformats.org/officeDocument/2006/relationships" w:history="true" r:id="R34f12967253740c4">
+      <w:hyperlink xmlns:r="http://schemas.openxmlformats.org/officeDocument/2006/relationships" w:history="true" r:id="R6d28340c38fa4e3f">
         <w:r>
           <w:rPr>
             <w:rStyle w:val="Hyperlink"/>
@@ -45,7 +45,7 @@
       <w:r>
         <w:t xml:space="preserve">This is the first of a new </w:t>
       </w:r>
-      <w:hyperlink xmlns:r="http://schemas.openxmlformats.org/officeDocument/2006/relationships" w:history="true" r:id="Rd7d8adacb0524047">
+      <w:hyperlink xmlns:r="http://schemas.openxmlformats.org/officeDocument/2006/relationships" w:history="true" r:id="Rb4d23ae1cb0f45aa">
         <w:r>
           <w:rPr>
             <w:rStyle w:val="Hyperlink"/>
@@ -90,7 +90,7 @@
                     <pic:cNvPicPr/>
                   </pic:nvPicPr>
                   <pic:blipFill>
-                    <a:blip xmlns:r="http://schemas.openxmlformats.org/officeDocument/2006/relationships" r:embed="R342c3775917f4277" cstate="print">
+                    <a:blip xmlns:r="http://schemas.openxmlformats.org/officeDocument/2006/relationships" r:embed="R58205cb7a2934d05" cstate="print">
                       <a:extLst>
                         <a:ext uri="{28A0092B-C50C-407E-A947-70E740481C1C}"/>
                       </a:extLst>
@@ -290,7 +290,7 @@
       <w:r>
         <w:t xml:space="preserve">In this article, we will take a look at the </w:t>
       </w:r>
-      <w:hyperlink xmlns:r="http://schemas.openxmlformats.org/officeDocument/2006/relationships" w:history="true" r:id="Re0b22137949f4c2a">
+      <w:hyperlink xmlns:r="http://schemas.openxmlformats.org/officeDocument/2006/relationships" w:history="true" r:id="R0a7c72689b964fef">
         <w:r>
           <w:rPr>
             <w:rStyle w:val="Hyperlink"/>
@@ -374,24 +374,13 @@
       <w:r>
         <w:t xml:space="preserve"> </w:t>
       </w:r>
-      <w:r>
-        <w:t xml:space="preserve"> </w:t>
-      </w:r>
-    </w:p>
-    <w:p>
-      <w:pPr>
-        <w:spacing w:before="240"/>
-      </w:pPr>
-    </w:p>
-    <w:p>
-      <w:pPr>
-        <w:jc w:val="center"/>
-      </w:pPr>
-      <w:hyperlink xmlns:r="http://schemas.openxmlformats.org/officeDocument/2006/relationships" w:history="true" r:id="R2e7c8fe1f69f430b">
+    </w:p>
+    <w:p>
+      <w:hyperlink xmlns:r="http://schemas.openxmlformats.org/officeDocument/2006/relationships" w:history="true" r:id="R688a767564f04f9c">
         <w:r>
           <w:drawing>
             <wp:inline xmlns:wp="http://schemas.openxmlformats.org/drawingml/2006/wordprocessingDrawing" distT="0" distB="0" distL="0" distR="0">
-              <wp:extent cx="1428600" cy="1004782"/>
+              <wp:extent cx="7514436" cy="5281058"/>
               <wp:effectExtent l="0" t="0" r="0" b="0"/>
               <wp:docPr id="1" name="Picture 1"/>
               <wp:cNvGraphicFramePr>
@@ -401,11 +390,11 @@
                 <a:graphicData uri="http://schemas.openxmlformats.org/drawingml/2006/picture">
                   <pic:pic xmlns:pic="http://schemas.openxmlformats.org/drawingml/2006/picture">
                     <pic:nvPicPr>
-                      <pic:cNvPr id="0" name="VS2017-Project-WebApp-Auth-300x211.png"/>
+                      <pic:cNvPr id="0" name="VS2017-Project-WebApp-Auth.png"/>
                       <pic:cNvPicPr/>
                     </pic:nvPicPr>
                     <pic:blipFill>
-                      <a:blip r:embed="R7620c1109db14d85" cstate="print">
+                      <a:blip r:embed="R859ca25e6cd34973" cstate="print">
                         <a:extLst>
                           <a:ext uri="{28A0092B-C50C-407E-A947-70E740481C1C}"/>
                         </a:extLst>
@@ -417,7 +406,7 @@
                     <pic:spPr>
                       <a:xfrm>
                         <a:off x="0" y="0"/>
-                        <a:ext cx="1428600" cy="1004782"/>
+                        <a:ext cx="7514436" cy="5281058"/>
                       </a:xfrm>
                       <a:prstGeom prst="rect">
                         <a:avLst/>
@@ -432,34 +421,21 @@
       </w:hyperlink>
     </w:p>
     <w:p>
-      <w:pPr>
-        <w:jc w:val="center"/>
-      </w:pPr>
-      <w:r>
-        <w:t xml:space="preserve">
-				Change Authentication upon creating a new project
-				</w:t>
-      </w:r>
-    </w:p>
-    <w:p>
-      <w:pPr>
-        <w:spacing w:after="240"/>
-      </w:pPr>
-    </w:p>
-    <w:p>
-      <w:pPr>
-        <w:spacing w:before="240"/>
-      </w:pPr>
-    </w:p>
-    <w:p>
-      <w:pPr>
-        <w:jc w:val="center"/>
-      </w:pPr>
-      <w:hyperlink xmlns:r="http://schemas.openxmlformats.org/officeDocument/2006/relationships" w:history="true" r:id="R41a940fd69ce40db">
+      <w:r>
+        <w:t xml:space="preserve">Change Authentication upon creating a new project</w:t>
+      </w:r>
+    </w:p>
+    <w:p>
+      <w:r>
+        <w:t xml:space="preserve"> </w:t>
+      </w:r>
+    </w:p>
+    <w:p>
+      <w:hyperlink xmlns:r="http://schemas.openxmlformats.org/officeDocument/2006/relationships" w:history="true" r:id="Rd1358f5a067c473d">
         <w:r>
           <w:drawing>
             <wp:inline xmlns:wp="http://schemas.openxmlformats.org/drawingml/2006/wordprocessingDrawing" distT="0" distB="0" distL="0" distR="0">
-              <wp:extent cx="1428600" cy="557154"/>
+              <wp:extent cx="6895376" cy="2685768"/>
               <wp:effectExtent l="0" t="0" r="0" b="0"/>
               <wp:docPr id="1" name="Picture 1"/>
               <wp:cNvGraphicFramePr>
@@ -469,11 +445,11 @@
                 <a:graphicData uri="http://schemas.openxmlformats.org/drawingml/2006/picture">
                   <pic:pic xmlns:pic="http://schemas.openxmlformats.org/drawingml/2006/picture">
                     <pic:nvPicPr>
-                      <pic:cNvPr id="0" name="VS2017-Project-WebApp-Auth-Ind-300x117.png"/>
+                      <pic:cNvPr id="0" name="VS2017-Project-WebApp-Auth-Ind.png"/>
                       <pic:cNvPicPr/>
                     </pic:nvPicPr>
                     <pic:blipFill>
-                      <a:blip r:embed="R3685b70239ba4c4a" cstate="print">
+                      <a:blip r:embed="R2197804b184a434d" cstate="print">
                         <a:extLst>
                           <a:ext uri="{28A0092B-C50C-407E-A947-70E740481C1C}"/>
                         </a:extLst>
@@ -485,7 +461,7 @@
                     <pic:spPr>
                       <a:xfrm>
                         <a:off x="0" y="0"/>
-                        <a:ext cx="1428600" cy="557154"/>
+                        <a:ext cx="6895376" cy="2685768"/>
                       </a:xfrm>
                       <a:prstGeom prst="rect">
                         <a:avLst/>
@@ -500,23 +476,8 @@
       </w:hyperlink>
     </w:p>
     <w:p>
-      <w:pPr>
-        <w:jc w:val="center"/>
-      </w:pPr>
-      <w:r>
-        <w:t xml:space="preserve">
-				Select Authentication Type
-				</w:t>
-      </w:r>
-    </w:p>
-    <w:p>
-      <w:pPr>
-        <w:spacing w:after="240"/>
-      </w:pPr>
-    </w:p>
-    <w:p>
-      <w:r>
-        <w:br/>
+      <w:r>
+        <w:t xml:space="preserve">Select Authentication Type</w:t>
       </w:r>
     </w:p>
     <w:p>
@@ -579,7 +540,7 @@
       <w:r>
         <w:t xml:space="preserve">Even if I choose to start with a local database, I can update the connection string to point to a SQL Server instance on my network or in the cloud, depending on which configuration is being loaded. If you’re wondering where your Identity code lives, check out my previous post on </w:t>
       </w:r>
-      <w:hyperlink xmlns:r="http://schemas.openxmlformats.org/officeDocument/2006/relationships" w:history="true" r:id="R6a05808aa1c745c9">
+      <w:hyperlink xmlns:r="http://schemas.openxmlformats.org/officeDocument/2006/relationships" w:history="true" r:id="R8c123e80169d453b">
         <w:r>
           <w:rPr>
             <w:rStyle w:val="Hyperlink"/>
@@ -762,7 +723,7 @@
       <w:r>
         <w:t xml:space="preserve">Within my NetLearner app, the following snippets of code are added to the </w:t>
       </w:r>
-      <w:hyperlink xmlns:r="http://schemas.openxmlformats.org/officeDocument/2006/relationships" w:history="true" r:id="Rb30bf8c7d5c4425e">
+      <w:hyperlink xmlns:r="http://schemas.openxmlformats.org/officeDocument/2006/relationships" w:history="true" r:id="Ra9d1330123d64b44">
         <w:r>
           <w:rPr>
             <w:rStyle w:val="Hyperlink"/>
@@ -1106,7 +1067,7 @@
       <w:r>
         <w:t xml:space="preserve">. The call to add a DB Context will vary depending on which data store you choose for authentication. The call to </w:t>
       </w:r>
-      <w:hyperlink xmlns:r="http://schemas.openxmlformats.org/officeDocument/2006/relationships" w:history="true" r:id="R245029d396044328">
+      <w:hyperlink xmlns:r="http://schemas.openxmlformats.org/officeDocument/2006/relationships" w:history="true" r:id="Rd1e6085de91348c0">
         <w:r>
           <w:rPr>
             <w:rStyle w:val="Hyperlink"/>
@@ -1595,7 +1556,7 @@
       <w:r>
         <w:t xml:space="preserve">. The </w:t>
       </w:r>
-      <w:hyperlink xmlns:r="http://schemas.openxmlformats.org/officeDocument/2006/relationships" w:history="true" r:id="R4e71dd78f9a54bcd">
+      <w:hyperlink xmlns:r="http://schemas.openxmlformats.org/officeDocument/2006/relationships" w:history="true" r:id="R148ebb27bc594b42">
         <w:r>
           <w:rPr>
             <w:rStyle w:val="Hyperlink"/>
@@ -1747,7 +1708,7 @@
       <w:r>
         <w:t xml:space="preserve">() includes a specific page name identified by a known route. In this case, the </w:t>
       </w:r>
-      <w:hyperlink xmlns:r="http://schemas.openxmlformats.org/officeDocument/2006/relationships" w:history="true" r:id="R06b65510a4004825">
+      <w:hyperlink xmlns:r="http://schemas.openxmlformats.org/officeDocument/2006/relationships" w:history="true" r:id="Re7b75473fedf4ff5">
         <w:r>
           <w:rPr>
             <w:rStyle w:val="Hyperlink"/>
@@ -1777,7 +1738,7 @@
       <w:r>
         <w:t xml:space="preserve"> ensures that the app’s </w:t>
       </w:r>
-      <w:hyperlink xmlns:r="http://schemas.openxmlformats.org/officeDocument/2006/relationships" w:history="true" r:id="Rb3d99a6acd4a4045">
+      <w:hyperlink xmlns:r="http://schemas.openxmlformats.org/officeDocument/2006/relationships" w:history="true" r:id="R76e0e48d0929467a">
         <w:r>
           <w:rPr>
             <w:rStyle w:val="Hyperlink"/>
@@ -1902,7 +1863,7 @@
       <w:r>
         <w:t xml:space="preserve">When I run my application, I can register and log in as a user to create new Learning Resources. On first launch, I have to apply migrations to create the database from scratch. Please refer to my previous post on </w:t>
       </w:r>
-      <w:hyperlink xmlns:r="http://schemas.openxmlformats.org/officeDocument/2006/relationships" w:history="true" r:id="Rd3379b3c4b534eb2">
+      <w:hyperlink xmlns:r="http://schemas.openxmlformats.org/officeDocument/2006/relationships" w:history="true" r:id="R864033499c5845c3">
         <w:r>
           <w:rPr>
             <w:rStyle w:val="Hyperlink"/>
@@ -1930,7 +1891,7 @@
       </w:r>
     </w:p>
     <w:p>
-      <w:hyperlink xmlns:r="http://schemas.openxmlformats.org/officeDocument/2006/relationships" w:history="true" r:id="Rb7cdbb584ca94e8d">
+      <w:hyperlink xmlns:r="http://schemas.openxmlformats.org/officeDocument/2006/relationships" w:history="true" r:id="R5bcd172f66cf4f90">
         <w:r>
           <w:drawing>
             <wp:inline xmlns:wp="http://schemas.openxmlformats.org/drawingml/2006/wordprocessingDrawing" distT="0" distB="0" distL="0" distR="0">
@@ -1948,7 +1909,7 @@
                       <pic:cNvPicPr/>
                     </pic:nvPicPr>
                     <pic:blipFill>
-                      <a:blip r:embed="R557c7c63f2e343a8" cstate="print">
+                      <a:blip r:embed="Rdaa7b3a113e8464c" cstate="print">
                         <a:extLst>
                           <a:ext uri="{28A0092B-C50C-407E-A947-70E740481C1C}"/>
                         </a:extLst>
@@ -1990,7 +1951,7 @@
       </w:r>
     </w:p>
     <w:p>
-      <w:hyperlink xmlns:r="http://schemas.openxmlformats.org/officeDocument/2006/relationships" w:history="true" r:id="R7a43501875a24012">
+      <w:hyperlink xmlns:r="http://schemas.openxmlformats.org/officeDocument/2006/relationships" w:history="true" r:id="R105400619c274bb0">
         <w:r>
           <w:drawing>
             <wp:inline xmlns:wp="http://schemas.openxmlformats.org/drawingml/2006/wordprocessingDrawing" distT="0" distB="0" distL="0" distR="0">
@@ -2008,7 +1969,7 @@
                       <pic:cNvPicPr/>
                     </pic:nvPicPr>
                     <pic:blipFill>
-                      <a:blip r:embed="R360e532c87f94f09" cstate="print">
+                      <a:blip r:embed="Ra922e11263c0489d" cstate="print">
                         <a:extLst>
                           <a:ext uri="{28A0092B-C50C-407E-A947-70E740481C1C}"/>
                         </a:extLst>
@@ -2050,7 +2011,7 @@
       </w:r>
     </w:p>
     <w:p>
-      <w:hyperlink xmlns:r="http://schemas.openxmlformats.org/officeDocument/2006/relationships" w:history="true" r:id="R606c6ee528ca4228">
+      <w:hyperlink xmlns:r="http://schemas.openxmlformats.org/officeDocument/2006/relationships" w:history="true" r:id="R3868fca1fa784fa1">
         <w:r>
           <w:drawing>
             <wp:inline xmlns:wp="http://schemas.openxmlformats.org/drawingml/2006/wordprocessingDrawing" distT="0" distB="0" distL="0" distR="0">
@@ -2068,7 +2029,7 @@
                       <pic:cNvPicPr/>
                     </pic:nvPicPr>
                     <pic:blipFill>
-                      <a:blip r:embed="R9e1d4d415e434181" cstate="print">
+                      <a:blip r:embed="Rb6387414e9054395" cstate="print">
                         <a:extLst>
                           <a:ext uri="{28A0092B-C50C-407E-A947-70E740481C1C}"/>
                         </a:extLst>
@@ -2235,7 +2196,7 @@
       <w:r>
         <w:t xml:space="preserve">Razor Pages authorization conventions in ASP.NET Core: </w:t>
       </w:r>
-      <w:hyperlink xmlns:r="http://schemas.openxmlformats.org/officeDocument/2006/relationships" w:history="true" r:id="Rab2c6c99543c4629">
+      <w:hyperlink xmlns:r="http://schemas.openxmlformats.org/officeDocument/2006/relationships" w:history="true" r:id="R2d77ebb77872441f">
         <w:r>
           <w:rPr>
             <w:rStyle w:val="Hyperlink"/>
@@ -2255,7 +2216,7 @@
       <w:r>
         <w:t xml:space="preserve">Detailed Tutorial: </w:t>
       </w:r>
-      <w:hyperlink xmlns:r="http://schemas.openxmlformats.org/officeDocument/2006/relationships" w:history="true" r:id="R336958b06d3c41e0">
+      <w:hyperlink xmlns:r="http://schemas.openxmlformats.org/officeDocument/2006/relationships" w:history="true" r:id="R8f80dc80b4734aac">
         <w:r>
           <w:rPr>
             <w:rStyle w:val="Hyperlink"/>
@@ -2309,7 +2270,7 @@
       <w:r>
         <w:t xml:space="preserve">Razor Pages authorization conventions in ASP.NET Core: </w:t>
       </w:r>
-      <w:hyperlink xmlns:r="http://schemas.openxmlformats.org/officeDocument/2006/relationships" w:history="true" r:id="R39ffa05a8c18411b">
+      <w:hyperlink xmlns:r="http://schemas.openxmlformats.org/officeDocument/2006/relationships" w:history="true" r:id="R2a06c8f825104b72">
         <w:r>
           <w:rPr>
             <w:rStyle w:val="Hyperlink"/>
@@ -2329,7 +2290,7 @@
       <w:r>
         <w:t xml:space="preserve">Is the Authorize attribute needed in Razor Pages? What about Roles, Claims and Policies?: </w:t>
       </w:r>
-      <w:hyperlink xmlns:r="http://schemas.openxmlformats.org/officeDocument/2006/relationships" w:history="true" r:id="Re5f885e3b43a4ae6">
+      <w:hyperlink xmlns:r="http://schemas.openxmlformats.org/officeDocument/2006/relationships" w:history="true" r:id="R2a61f62d3af34503">
         <w:r>
           <w:rPr>
             <w:rStyle w:val="Hyperlink"/>
@@ -2349,7 +2310,7 @@
       <w:r>
         <w:t xml:space="preserve">[Authorize] Filter methods for Razor Pages in ASP.NET Core: </w:t>
       </w:r>
-      <w:hyperlink xmlns:r="http://schemas.openxmlformats.org/officeDocument/2006/relationships" w:history="true" r:id="R0ef3aa9e14d44b14">
+      <w:hyperlink xmlns:r="http://schemas.openxmlformats.org/officeDocument/2006/relationships" w:history="true" r:id="Re5c5d85b8d0442aa">
         <w:r>
           <w:rPr>
             <w:rStyle w:val="Hyperlink"/>
@@ -2369,7 +2330,7 @@
       <w:r>
         <w:t xml:space="preserve">Simple authorization in ASP.NET Core: </w:t>
       </w:r>
-      <w:hyperlink xmlns:r="http://schemas.openxmlformats.org/officeDocument/2006/relationships" w:history="true" r:id="R0f68e6fabe684c4b">
+      <w:hyperlink xmlns:r="http://schemas.openxmlformats.org/officeDocument/2006/relationships" w:history="true" r:id="R179bd5c72ec44670">
         <w:r>
           <w:rPr>
             <w:rStyle w:val="Hyperlink"/>
@@ -2389,7 +2350,7 @@
       <w:r>
         <w:t xml:space="preserve">Role-based authorization in ASP.NET Core: </w:t>
       </w:r>
-      <w:hyperlink xmlns:r="http://schemas.openxmlformats.org/officeDocument/2006/relationships" w:history="true" r:id="Rc7d64b1f53a34c22">
+      <w:hyperlink xmlns:r="http://schemas.openxmlformats.org/officeDocument/2006/relationships" w:history="true" r:id="R2dfd2d0fd1a6426f">
         <w:r>
           <w:rPr>
             <w:rStyle w:val="Hyperlink"/>
@@ -2409,7 +2370,7 @@
       <w:r>
         <w:t xml:space="preserve">Claims-based authorization in ASP.NET Core: </w:t>
       </w:r>
-      <w:hyperlink xmlns:r="http://schemas.openxmlformats.org/officeDocument/2006/relationships" w:history="true" r:id="R37390e1bdcb348d9">
+      <w:hyperlink xmlns:r="http://schemas.openxmlformats.org/officeDocument/2006/relationships" w:history="true" r:id="Rc43d074eb1b2444b">
         <w:r>
           <w:rPr>
             <w:rStyle w:val="Hyperlink"/>
@@ -2429,7 +2390,7 @@
       <w:r>
         <w:t xml:space="preserve">Policy-based authorization in ASP.NET Core: </w:t>
       </w:r>
-      <w:hyperlink xmlns:r="http://schemas.openxmlformats.org/officeDocument/2006/relationships" w:history="true" r:id="R51bfd92d31dc4f0a">
+      <w:hyperlink xmlns:r="http://schemas.openxmlformats.org/officeDocument/2006/relationships" w:history="true" r:id="Rea3b4a79e4684974">
         <w:r>
           <w:rPr>
             <w:rStyle w:val="Hyperlink"/>
@@ -2452,923 +2413,11 @@
       <w:r>
         <w:t xml:space="preserve"> </w:t>
       </w:r>
-    </w:p>
-    <w:p>
-      <w:r>
-        <w:t xml:space="preserve">			This entry was posted in </w:t>
-      </w:r>
-      <w:hyperlink xmlns:r="http://schemas.openxmlformats.org/officeDocument/2006/relationships" w:history="true" r:id="Re0f16c083e0a4689">
-        <w:r>
-          <w:rPr>
-            <w:rStyle w:val="Hyperlink"/>
-          </w:rPr>
-          <w:t xml:space="preserve">ASP.NET</w:t>
-        </w:r>
-      </w:hyperlink>
-      <w:r>
-        <w:t xml:space="preserve">, </w:t>
-      </w:r>
-      <w:hyperlink xmlns:r="http://schemas.openxmlformats.org/officeDocument/2006/relationships" w:history="true" r:id="Ra2a0c2043f93452b">
-        <w:r>
-          <w:rPr>
-            <w:rStyle w:val="Hyperlink"/>
-          </w:rPr>
-          <w:t xml:space="preserve">Database</w:t>
-        </w:r>
-      </w:hyperlink>
-      <w:r>
-        <w:t xml:space="preserve">, </w:t>
-      </w:r>
-      <w:hyperlink xmlns:r="http://schemas.openxmlformats.org/officeDocument/2006/relationships" w:history="true" r:id="R5250e5494f3d42d3">
-        <w:r>
-          <w:rPr>
-            <w:rStyle w:val="Hyperlink"/>
-          </w:rPr>
-          <w:t xml:space="preserve">Learn</w:t>
-        </w:r>
-      </w:hyperlink>
-      <w:r>
-        <w:t xml:space="preserve">, </w:t>
-      </w:r>
-      <w:hyperlink xmlns:r="http://schemas.openxmlformats.org/officeDocument/2006/relationships" w:history="true" r:id="R2971734e5ad14950">
-        <w:r>
-          <w:rPr>
-            <w:rStyle w:val="Hyperlink"/>
-          </w:rPr>
-          <w:t xml:space="preserve">Visual Studio</w:t>
-        </w:r>
-      </w:hyperlink>
-      <w:r>
-        <w:t xml:space="preserve">, </w:t>
-      </w:r>
-      <w:hyperlink xmlns:r="http://schemas.openxmlformats.org/officeDocument/2006/relationships" w:history="true" r:id="R42f16c15bdd44252">
-        <w:r>
-          <w:rPr>
-            <w:rStyle w:val="Hyperlink"/>
-          </w:rPr>
-          <w:t xml:space="preserve">Web Development</w:t>
-        </w:r>
-      </w:hyperlink>
-      <w:r>
-        <w:t xml:space="preserve"> and tagged </w:t>
-      </w:r>
-      <w:hyperlink xmlns:r="http://schemas.openxmlformats.org/officeDocument/2006/relationships" w:history="true" r:id="Ra7ca50b005394cc1">
-        <w:r>
-          <w:rPr>
-            <w:rStyle w:val="Hyperlink"/>
-          </w:rPr>
-          <w:t xml:space="preserve">.net</w:t>
-        </w:r>
-      </w:hyperlink>
-      <w:r>
-        <w:t xml:space="preserve">, </w:t>
-      </w:r>
-      <w:hyperlink xmlns:r="http://schemas.openxmlformats.org/officeDocument/2006/relationships" w:history="true" r:id="R0c3a645fa6a7454b">
-        <w:r>
-          <w:rPr>
-            <w:rStyle w:val="Hyperlink"/>
-          </w:rPr>
-          <w:t xml:space="preserve">.NET Core</w:t>
-        </w:r>
-      </w:hyperlink>
-      <w:r>
-        <w:t xml:space="preserve">, </w:t>
-      </w:r>
-      <w:hyperlink xmlns:r="http://schemas.openxmlformats.org/officeDocument/2006/relationships" w:history="true" r:id="R95f14887b57e4c4a">
-        <w:r>
-          <w:rPr>
-            <w:rStyle w:val="Hyperlink"/>
-          </w:rPr>
-          <w:t xml:space="preserve">ASP.NET</w:t>
-        </w:r>
-      </w:hyperlink>
-      <w:r>
-        <w:t xml:space="preserve">, </w:t>
-      </w:r>
-      <w:hyperlink xmlns:r="http://schemas.openxmlformats.org/officeDocument/2006/relationships" w:history="true" r:id="R2f3dad201c7b4128">
-        <w:r>
-          <w:rPr>
-            <w:rStyle w:val="Hyperlink"/>
-          </w:rPr>
-          <w:t xml:space="preserve">ASP.NET Core</w:t>
-        </w:r>
-      </w:hyperlink>
-      <w:r>
-        <w:t xml:space="preserve">, </w:t>
-      </w:r>
-      <w:hyperlink xmlns:r="http://schemas.openxmlformats.org/officeDocument/2006/relationships" w:history="true" r:id="R23a9ab6f5de147cf">
-        <w:r>
-          <w:rPr>
-            <w:rStyle w:val="Hyperlink"/>
-          </w:rPr>
-          <w:t xml:space="preserve">authentication</w:t>
-        </w:r>
-      </w:hyperlink>
-      <w:r>
-        <w:t xml:space="preserve">, </w:t>
-      </w:r>
-      <w:hyperlink xmlns:r="http://schemas.openxmlformats.org/officeDocument/2006/relationships" w:history="true" r:id="Rb2edfdc41627469b">
-        <w:r>
-          <w:rPr>
-            <w:rStyle w:val="Hyperlink"/>
-          </w:rPr>
-          <w:t xml:space="preserve">authorization</w:t>
-        </w:r>
-      </w:hyperlink>
-      <w:r>
-        <w:t xml:space="preserve">, </w:t>
-      </w:r>
-      <w:hyperlink xmlns:r="http://schemas.openxmlformats.org/officeDocument/2006/relationships" w:history="true" r:id="R3570766a49c84b3b">
-        <w:r>
-          <w:rPr>
-            <w:rStyle w:val="Hyperlink"/>
-          </w:rPr>
-          <w:t xml:space="preserve">Azure</w:t>
-        </w:r>
-      </w:hyperlink>
-      <w:r>
-        <w:t xml:space="preserve">, </w:t>
-      </w:r>
-      <w:hyperlink xmlns:r="http://schemas.openxmlformats.org/officeDocument/2006/relationships" w:history="true" r:id="R8dd93973b0884bcf">
-        <w:r>
-          <w:rPr>
-            <w:rStyle w:val="Hyperlink"/>
-          </w:rPr>
-          <w:t xml:space="preserve">Razor Pages</w:t>
-        </w:r>
-      </w:hyperlink>
-      <w:r>
-        <w:t xml:space="preserve">, </w:t>
-      </w:r>
-      <w:hyperlink xmlns:r="http://schemas.openxmlformats.org/officeDocument/2006/relationships" w:history="true" r:id="R5a433aac84994659">
-        <w:r>
-          <w:rPr>
-            <w:rStyle w:val="Hyperlink"/>
-          </w:rPr>
-          <w:t xml:space="preserve">Visual Studio</w:t>
-        </w:r>
-      </w:hyperlink>
-      <w:r>
-        <w:t xml:space="preserve">, </w:t>
-      </w:r>
-      <w:hyperlink xmlns:r="http://schemas.openxmlformats.org/officeDocument/2006/relationships" w:history="true" r:id="R5e83c8a8fcba469b">
-        <w:r>
-          <w:rPr>
-            <w:rStyle w:val="Hyperlink"/>
-          </w:rPr>
-          <w:t xml:space="preserve">web development</w:t>
-        </w:r>
-      </w:hyperlink>
-      <w:r>
-        <w:t xml:space="preserve"> on </w:t>
-      </w:r>
-      <w:hyperlink xmlns:r="http://schemas.openxmlformats.org/officeDocument/2006/relationships" w:history="true" r:id="R844de32dda7c4dcc">
-        <w:r>
-          <w:t xml:space="preserve">January 7, 2019</w:t>
-        </w:r>
-      </w:hyperlink>
-      <w:r>
-        <w:t xml:space="preserve"> by </w:t>
-      </w:r>
-      <w:hyperlink xmlns:r="http://schemas.openxmlformats.org/officeDocument/2006/relationships" w:history="true" r:id="R4576883e88614c27">
-        <w:r>
-          <w:rPr>
-            <w:rStyle w:val="Hyperlink"/>
-          </w:rPr>
-          <w:t xml:space="preserve">Shahed C</w:t>
-        </w:r>
-      </w:hyperlink>
-      <w:r>
-        <w:t xml:space="preserve">.								</w:t>
-      </w:r>
-    </w:p>
-    <w:p>
-      <w:r>
-        <w:t xml:space="preserve"> </w:t>
-      </w:r>
-    </w:p>
-    <w:p>
-      <w:r>
-        <w:rPr>
-          <w:b/>
-          <w:sz w:val="28"/>
-        </w:rPr>
-        <w:t xml:space="preserve">Post navigation</w:t>
-      </w:r>
-    </w:p>
-    <w:p>
-      <w:r>
-        <w:t xml:space="preserve"> </w:t>
-      </w:r>
-      <w:hyperlink xmlns:r="http://schemas.openxmlformats.org/officeDocument/2006/relationships" w:history="true" r:id="Rd8fe29c7bee34a7f">
-        <w:r>
-          <w:t xml:space="preserve">←</w:t>
-        </w:r>
-        <w:r>
-          <w:rPr>
-            <w:rStyle w:val="Hyperlink"/>
-          </w:rPr>
-          <w:t xml:space="preserve"> Happy New Year 2019!</w:t>
-        </w:r>
-      </w:hyperlink>
-      <w:r>
-        <w:t xml:space="preserve"> </w:t>
-      </w:r>
-      <w:hyperlink xmlns:r="http://schemas.openxmlformats.org/officeDocument/2006/relationships" w:history="true" r:id="Rc709aa11baad40e6">
-        <w:r>
-          <w:rPr>
-            <w:rStyle w:val="Hyperlink"/>
-          </w:rPr>
-          <w:t xml:space="preserve">Blazor Full-Stack Web Dev in ASP .NET Core </w:t>
-        </w:r>
-        <w:r>
-          <w:t xml:space="preserve">→</w:t>
-        </w:r>
-      </w:hyperlink>
-      <w:r>
-        <w:t xml:space="preserve"> </w:t>
-      </w:r>
-    </w:p>
-    <w:p>
-      <w:r>
-        <w:rPr>
-          <w:b/>
-          <w:sz w:val="36"/>
-        </w:rPr>
-        <w:t xml:space="preserve">
-			8 thoughts on “</w:t>
-      </w:r>
-      <w:r>
-        <w:rPr>
-          <w:b/>
-          <w:sz w:val="36"/>
-        </w:rPr>
-        <w:t xml:space="preserve">Authentication &amp; Authorization in ASP .NET Core</w:t>
-      </w:r>
-      <w:r>
-        <w:rPr>
-          <w:b/>
-          <w:sz w:val="36"/>
-        </w:rPr>
-        <w:t xml:space="preserve">”		</w:t>
-      </w:r>
-    </w:p>
-    <w:p>
-      <w:r>
-        <w:t xml:space="preserve"> </w:t>
-      </w:r>
-    </w:p>
-    <w:p>
-      <w:pPr>
-        <w:pStyle w:val="ListParagraph"/>
-        <w:numPr>
-          <w:ilvl w:val="0"/>
-          <w:numId w:val="8"/>
-        </w:numPr>
-      </w:pPr>
-      <w:r>
-        <w:t xml:space="preserve">Pingback: </w:t>
-      </w:r>
-      <w:hyperlink xmlns:r="http://schemas.openxmlformats.org/officeDocument/2006/relationships" w:history="true" r:id="R748b3b4859064fc4">
-        <w:r>
-          <w:rPr>
-            <w:rStyle w:val="Hyperlink"/>
-          </w:rPr>
-          <w:t xml:space="preserve">Dew Drop - January 8, 2019 (#2874) - Morning Dew</w:t>
-        </w:r>
-      </w:hyperlink>
-    </w:p>
-    <w:p>
-      <w:pPr>
-        <w:pStyle w:val="ListParagraph"/>
-        <w:numPr>
-          <w:ilvl w:val="0"/>
-          <w:numId w:val="8"/>
-        </w:numPr>
-      </w:pPr>
-      <w:r>
-        <w:t xml:space="preserve">Pingback: </w:t>
-      </w:r>
-      <w:hyperlink xmlns:r="http://schemas.openxmlformats.org/officeDocument/2006/relationships" w:history="true" r:id="Rec0bd5762a4d4256">
-        <w:r>
-          <w:rPr>
-            <w:rStyle w:val="Hyperlink"/>
-          </w:rPr>
-          <w:t xml:space="preserve">issue with trying to use Microsoft.Extensions.DependencyInjection with Visual Studio 2013 - How to Code .NET</w:t>
-        </w:r>
-      </w:hyperlink>
-    </w:p>
-    <w:p>
-      <w:pPr>
-        <w:pStyle w:val="ListParagraph"/>
-        <w:numPr>
-          <w:ilvl w:val="0"/>
-          <w:numId w:val="8"/>
-        </w:numPr>
-      </w:pPr>
-      <w:r>
-        <w:t xml:space="preserve">Pingback: </w:t>
-      </w:r>
-      <w:hyperlink xmlns:r="http://schemas.openxmlformats.org/officeDocument/2006/relationships" w:history="true" r:id="R3a8e63c742f74ee0">
-        <w:r>
-          <w:rPr>
-            <w:rStyle w:val="Hyperlink"/>
-          </w:rPr>
-          <w:t xml:space="preserve">Middleware in ASP .NET Core | Wake Up And Code!</w:t>
-        </w:r>
-      </w:hyperlink>
-    </w:p>
-    <w:p>
-      <w:pPr>
-        <w:pStyle w:val="ListParagraph"/>
-        <w:numPr>
-          <w:ilvl w:val="0"/>
-          <w:numId w:val="8"/>
-        </w:numPr>
-      </w:pPr>
-      <w:r>
-        <w:t xml:space="preserve">Pingback: </w:t>
-      </w:r>
-      <w:hyperlink xmlns:r="http://schemas.openxmlformats.org/officeDocument/2006/relationships" w:history="true" r:id="R934b9446a89840ba">
-        <w:r>
-          <w:rPr>
-            <w:rStyle w:val="Hyperlink"/>
-          </w:rPr>
-          <w:t xml:space="preserve">Organizational Accounts for ASP .NET Core | Wake Up And Code!</w:t>
-        </w:r>
-      </w:hyperlink>
-    </w:p>
-    <w:p>
-      <w:pPr>
-        <w:pStyle w:val="ListParagraph"/>
-        <w:numPr>
-          <w:ilvl w:val="0"/>
-          <w:numId w:val="8"/>
-        </w:numPr>
-      </w:pPr>
-      <w:r>
-        <w:drawing>
-          <wp:inline xmlns:wp="http://schemas.openxmlformats.org/drawingml/2006/wordprocessingDrawing" distT="0" distB="0" distL="0" distR="0">
-            <wp:extent cx="419100" cy="419100"/>
-            <wp:effectExtent l="0" t="0" r="0" b="0"/>
-            <wp:docPr id="1" name="Picture 1"/>
-            <wp:cNvGraphicFramePr>
-              <a:graphicFrameLocks xmlns:a="http://schemas.openxmlformats.org/drawingml/2006/main" noChangeAspect="1"/>
-            </wp:cNvGraphicFramePr>
-            <a:graphic xmlns:a="http://schemas.openxmlformats.org/drawingml/2006/main">
-              <a:graphicData uri="http://schemas.openxmlformats.org/drawingml/2006/picture">
-                <pic:pic xmlns:pic="http://schemas.openxmlformats.org/drawingml/2006/picture">
-                  <pic:nvPicPr>
-                    <pic:cNvPr id="0" name="1a7478c7364873e40d174eba58009cdc?s=44&amp;#038;r=g"/>
-                    <pic:cNvPicPr/>
-                  </pic:nvPicPr>
-                  <pic:blipFill>
-                    <a:blip xmlns:r="http://schemas.openxmlformats.org/officeDocument/2006/relationships" r:embed="Rd26cfda2443b4d8f" cstate="print">
-                      <a:extLst>
-                        <a:ext uri="{28A0092B-C50C-407E-A947-70E740481C1C}"/>
-                      </a:extLst>
-                    </a:blip>
-                    <a:stretch>
-                      <a:fillRect/>
-                    </a:stretch>
-                  </pic:blipFill>
-                  <pic:spPr>
-                    <a:xfrm>
-                      <a:off x="0" y="0"/>
-                      <a:ext cx="419100" cy="419100"/>
-                    </a:xfrm>
-                    <a:prstGeom prst="rect">
-                      <a:avLst/>
-                    </a:prstGeom>
-                  </pic:spPr>
-                </pic:pic>
-              </a:graphicData>
-            </a:graphic>
-          </wp:inline>
-        </w:drawing>
-      </w:r>
-      <w:hyperlink xmlns:r="http://schemas.openxmlformats.org/officeDocument/2006/relationships" w:history="true" r:id="Rca6cdf425d114693">
-        <w:r>
-          <w:rPr>
-            <w:rStyle w:val="Hyperlink"/>
-            <w:b/>
-          </w:rPr>
-          <w:t xml:space="preserve">PanteraHeart</w:t>
-        </w:r>
-      </w:hyperlink>
-      <w:hyperlink xmlns:r="http://schemas.openxmlformats.org/officeDocument/2006/relationships" w:history="true" r:id="Ree9aa455a9df436c">
-        <w:r>
-          <w:t xml:space="preserve">April 30, 2019 at 4:41 pm</w:t>
-        </w:r>
-      </w:hyperlink>
-    </w:p>
-    <w:p>
-      <w:r>
-        <w:t xml:space="preserve"> </w:t>
-      </w:r>
-    </w:p>
-    <w:p>
-      <w:r>
-        <w:t xml:space="preserve">Shahed, This tutorial is GREAT! THANKS SO MUCH for putting it and the source code available.</w:t>
-      </w:r>
-    </w:p>
-    <w:p>
-      <w:r>
-        <w:t xml:space="preserve"> </w:t>
-      </w:r>
-    </w:p>
-    <w:p>
-      <w:r>
-        <w:t xml:space="preserve">The article is easy to read. However, I found two minor typos that you may wish to fix. Once again, they are in my opinion minor, so if you ignore my input I doubt anyone will fail to understand the message you are relating.</w:t>
-      </w:r>
-    </w:p>
-    <w:p>
-      <w:r>
-        <w:t xml:space="preserve"> </w:t>
-      </w:r>
-    </w:p>
-    <w:p>
-      <w:r>
-        <w:t xml:space="preserve">(1) On this page the sentence begins:</w:t>
-      </w:r>
-    </w:p>
-    <w:p>
-      <w:r>
-        <w:t xml:space="preserve">    “The call to AddDefaultEntity ensures that …”</w:t>
-      </w:r>
-    </w:p>
-    <w:p>
-      <w:r>
-        <w:t xml:space="preserve"> </w:t>
-      </w:r>
-    </w:p>
-    <w:p>
-      <w:r>
-        <w:t xml:space="preserve">“AddDefaultEntity” has the correct link associated with it; however, the actual method name is AddDefaultIdentity. (minor misspelling).</w:t>
-      </w:r>
-    </w:p>
-    <w:p>
-      <w:r>
-        <w:t xml:space="preserve"> </w:t>
-      </w:r>
-    </w:p>
-    <w:p>
-      <w:r>
-        <w:t xml:space="preserve">Thus, the sentence should read:</w:t>
-      </w:r>
-    </w:p>
-    <w:p>
-      <w:r>
-        <w:t xml:space="preserve">    “The call to AddDefaultIdentity ensures that…”</w:t>
-      </w:r>
-    </w:p>
-    <w:p>
-      <w:r>
-        <w:t xml:space="preserve"> </w:t>
-      </w:r>
-    </w:p>
-    <w:p>
-      <w:r>
-        <w:t xml:space="preserve">(2) On this page the sentence begins:</w:t>
-      </w:r>
-    </w:p>
-    <w:p>
-      <w:r>
-        <w:t xml:space="preserve">    “The Configure() method has a call to app.useAuthentication…”</w:t>
-      </w:r>
-    </w:p>
-    <w:p>
-      <w:r>
-        <w:t xml:space="preserve"> </w:t>
-      </w:r>
-    </w:p>
-    <w:p>
-      <w:r>
-        <w:t xml:space="preserve">The method’s capitalization is off just a bit, the “u” in useAuthentication should be capitalized.</w:t>
-      </w:r>
-    </w:p>
-    <w:p>
-      <w:r>
-        <w:t xml:space="preserve"> </w:t>
-      </w:r>
-    </w:p>
-    <w:p>
-      <w:r>
-        <w:t xml:space="preserve">The sentence should read:</w:t>
-      </w:r>
-    </w:p>
-    <w:p>
-      <w:r>
-        <w:t xml:space="preserve">    “The Configure() method has a call to app.UseAuthentication…”</w:t>
-      </w:r>
-    </w:p>
-    <w:p>
-      <w:r>
-        <w:t xml:space="preserve"> </w:t>
-      </w:r>
-    </w:p>
-    <w:p>
-      <w:hyperlink xmlns:r="http://schemas.openxmlformats.org/officeDocument/2006/relationships" w:history="true" r:id="Rf3aedcc08a07436a">
-        <w:r>
-          <w:rPr>
-            <w:rStyle w:val="Hyperlink"/>
-          </w:rPr>
-          <w:t xml:space="preserve">Reply</w:t>
-        </w:r>
-      </w:hyperlink>
-      <w:r>
-        <w:t xml:space="preserve"> </w:t>
-      </w:r>
-      <w:r>
-        <w:t xml:space="preserve">↓</w:t>
-      </w:r>
-    </w:p>
-    <w:p>
-      <w:pPr>
-        <w:pStyle w:val="ListParagraph"/>
-        <w:numPr>
-          <w:ilvl w:val="0"/>
-          <w:numId w:val="8"/>
-        </w:numPr>
-      </w:pPr>
-      <w:r>
-        <w:drawing>
-          <wp:inline xmlns:wp="http://schemas.openxmlformats.org/drawingml/2006/wordprocessingDrawing" distT="0" distB="0" distL="0" distR="0">
-            <wp:extent cx="419100" cy="419100"/>
-            <wp:effectExtent l="0" t="0" r="0" b="0"/>
-            <wp:docPr id="1" name="Picture 1"/>
-            <wp:cNvGraphicFramePr>
-              <a:graphicFrameLocks xmlns:a="http://schemas.openxmlformats.org/drawingml/2006/main" noChangeAspect="1"/>
-            </wp:cNvGraphicFramePr>
-            <a:graphic xmlns:a="http://schemas.openxmlformats.org/drawingml/2006/main">
-              <a:graphicData uri="http://schemas.openxmlformats.org/drawingml/2006/picture">
-                <pic:pic xmlns:pic="http://schemas.openxmlformats.org/drawingml/2006/picture">
-                  <pic:nvPicPr>
-                    <pic:cNvPr id="0" name="9f7a8b093c46096635fb0690edf13c5e?s=44&amp;#038;r=g"/>
-                    <pic:cNvPicPr/>
-                  </pic:nvPicPr>
-                  <pic:blipFill>
-                    <a:blip xmlns:r="http://schemas.openxmlformats.org/officeDocument/2006/relationships" r:embed="R00bea869671e4165" cstate="print">
-                      <a:extLst>
-                        <a:ext uri="{28A0092B-C50C-407E-A947-70E740481C1C}"/>
-                      </a:extLst>
-                    </a:blip>
-                    <a:stretch>
-                      <a:fillRect/>
-                    </a:stretch>
-                  </pic:blipFill>
-                  <pic:spPr>
-                    <a:xfrm>
-                      <a:off x="0" y="0"/>
-                      <a:ext cx="419100" cy="419100"/>
-                    </a:xfrm>
-                    <a:prstGeom prst="rect">
-                      <a:avLst/>
-                    </a:prstGeom>
-                  </pic:spPr>
-                </pic:pic>
-              </a:graphicData>
-            </a:graphic>
-          </wp:inline>
-        </w:drawing>
-      </w:r>
-      <w:r>
-        <w:rPr>
-          <w:b/>
-        </w:rPr>
-        <w:t xml:space="preserve">Shahed C</w:t>
-      </w:r>
-      <w:r>
-        <w:t xml:space="preserve"> </w:t>
-      </w:r>
-      <w:r>
-        <w:t xml:space="preserve">Post author</w:t>
-      </w:r>
-      <w:hyperlink xmlns:r="http://schemas.openxmlformats.org/officeDocument/2006/relationships" w:history="true" r:id="Racbaf9799def4781">
-        <w:r>
-          <w:t xml:space="preserve">May 1, 2019 at 12:14 am</w:t>
-        </w:r>
-      </w:hyperlink>
-    </w:p>
-    <w:p>
-      <w:r>
-        <w:t xml:space="preserve"> </w:t>
-      </w:r>
-    </w:p>
-    <w:p>
-      <w:r>
-        <w:t xml:space="preserve">Thanks, I’ve updated both typos.</w:t>
-      </w:r>
-    </w:p>
-    <w:p>
-      <w:r>
-        <w:t xml:space="preserve"> </w:t>
-      </w:r>
-    </w:p>
-    <w:p>
-      <w:hyperlink xmlns:r="http://schemas.openxmlformats.org/officeDocument/2006/relationships" w:history="true" r:id="R15c6fcf8a6ff4044">
-        <w:r>
-          <w:rPr>
-            <w:rStyle w:val="Hyperlink"/>
-          </w:rPr>
-          <w:t xml:space="preserve">Reply</w:t>
-        </w:r>
-      </w:hyperlink>
-      <w:r>
-        <w:t xml:space="preserve"> </w:t>
-      </w:r>
-      <w:r>
-        <w:t xml:space="preserve">↓</w:t>
-      </w:r>
-    </w:p>
-    <w:p>
-      <w:pPr>
-        <w:pStyle w:val="ListParagraph"/>
-        <w:numPr>
-          <w:ilvl w:val="0"/>
-          <w:numId w:val="8"/>
-        </w:numPr>
-      </w:pPr>
-      <w:r>
-        <w:drawing>
-          <wp:inline xmlns:wp="http://schemas.openxmlformats.org/drawingml/2006/wordprocessingDrawing" distT="0" distB="0" distL="0" distR="0">
-            <wp:extent cx="419100" cy="419100"/>
-            <wp:effectExtent l="0" t="0" r="0" b="0"/>
-            <wp:docPr id="1" name="Picture 1"/>
-            <wp:cNvGraphicFramePr>
-              <a:graphicFrameLocks xmlns:a="http://schemas.openxmlformats.org/drawingml/2006/main" noChangeAspect="1"/>
-            </wp:cNvGraphicFramePr>
-            <a:graphic xmlns:a="http://schemas.openxmlformats.org/drawingml/2006/main">
-              <a:graphicData uri="http://schemas.openxmlformats.org/drawingml/2006/picture">
-                <pic:pic xmlns:pic="http://schemas.openxmlformats.org/drawingml/2006/picture">
-                  <pic:nvPicPr>
-                    <pic:cNvPr id="0" name="f2e3a48c19aa514453d6124d13e7f6db?s=44&amp;#038;r=g"/>
-                    <pic:cNvPicPr/>
-                  </pic:nvPicPr>
-                  <pic:blipFill>
-                    <a:blip xmlns:r="http://schemas.openxmlformats.org/officeDocument/2006/relationships" r:embed="Rc665a2e9714e4b7a" cstate="print">
-                      <a:extLst>
-                        <a:ext uri="{28A0092B-C50C-407E-A947-70E740481C1C}"/>
-                      </a:extLst>
-                    </a:blip>
-                    <a:stretch>
-                      <a:fillRect/>
-                    </a:stretch>
-                  </pic:blipFill>
-                  <pic:spPr>
-                    <a:xfrm>
-                      <a:off x="0" y="0"/>
-                      <a:ext cx="419100" cy="419100"/>
-                    </a:xfrm>
-                    <a:prstGeom prst="rect">
-                      <a:avLst/>
-                    </a:prstGeom>
-                  </pic:spPr>
-                </pic:pic>
-              </a:graphicData>
-            </a:graphic>
-          </wp:inline>
-        </w:drawing>
-      </w:r>
-      <w:hyperlink xmlns:r="http://schemas.openxmlformats.org/officeDocument/2006/relationships" w:history="true" r:id="Ra76bb7e3e92d41f9">
-        <w:r>
-          <w:rPr>
-            <w:rStyle w:val="Hyperlink"/>
-            <w:b/>
-          </w:rPr>
-          <w:t xml:space="preserve">Amjad Khan</w:t>
-        </w:r>
-      </w:hyperlink>
-      <w:hyperlink xmlns:r="http://schemas.openxmlformats.org/officeDocument/2006/relationships" w:history="true" r:id="R917d7970f17841be">
-        <w:r>
-          <w:t xml:space="preserve">May 14, 2019 at 2:07 pm</w:t>
-        </w:r>
-      </w:hyperlink>
-    </w:p>
-    <w:p>
-      <w:r>
-        <w:t xml:space="preserve"> </w:t>
-      </w:r>
-    </w:p>
-    <w:p>
-      <w:r>
-        <w:t xml:space="preserve">I have gone through many of the identity tutorials. However, I still cannot figure out how roles are assigned to users.  For example, I want to create a user and assign ‘Member’ role. And create another user and assign ‘Admin’ role to the user.  How does the stock authorization pages handle this?</w:t>
-      </w:r>
-    </w:p>
-    <w:p>
-      <w:r>
-        <w:t xml:space="preserve"> </w:t>
-      </w:r>
-    </w:p>
-    <w:p>
-      <w:hyperlink xmlns:r="http://schemas.openxmlformats.org/officeDocument/2006/relationships" w:history="true" r:id="Rfd4cf01398234e7b">
-        <w:r>
-          <w:rPr>
-            <w:rStyle w:val="Hyperlink"/>
-          </w:rPr>
-          <w:t xml:space="preserve">Reply</w:t>
-        </w:r>
-      </w:hyperlink>
-      <w:r>
-        <w:t xml:space="preserve"> </w:t>
-      </w:r>
-      <w:r>
-        <w:t xml:space="preserve">↓</w:t>
-      </w:r>
-    </w:p>
-    <w:p>
-      <w:pPr>
-        <w:pStyle w:val="ListParagraph"/>
-        <w:numPr>
-          <w:ilvl w:val="0"/>
-          <w:numId w:val="9"/>
-        </w:numPr>
-      </w:pPr>
-      <w:r>
-        <w:drawing>
-          <wp:inline xmlns:wp="http://schemas.openxmlformats.org/drawingml/2006/wordprocessingDrawing" distT="0" distB="0" distL="0" distR="0">
-            <wp:extent cx="419100" cy="419100"/>
-            <wp:effectExtent l="0" t="0" r="0" b="0"/>
-            <wp:docPr id="1" name="Picture 1"/>
-            <wp:cNvGraphicFramePr>
-              <a:graphicFrameLocks xmlns:a="http://schemas.openxmlformats.org/drawingml/2006/main" noChangeAspect="1"/>
-            </wp:cNvGraphicFramePr>
-            <a:graphic xmlns:a="http://schemas.openxmlformats.org/drawingml/2006/main">
-              <a:graphicData uri="http://schemas.openxmlformats.org/drawingml/2006/picture">
-                <pic:pic xmlns:pic="http://schemas.openxmlformats.org/drawingml/2006/picture">
-                  <pic:nvPicPr>
-                    <pic:cNvPr id="0" name="9f7a8b093c46096635fb0690edf13c5e?s=44&amp;#038;r=g"/>
-                    <pic:cNvPicPr/>
-                  </pic:nvPicPr>
-                  <pic:blipFill>
-                    <a:blip xmlns:r="http://schemas.openxmlformats.org/officeDocument/2006/relationships" r:embed="Re02d6709c5da4a07" cstate="print">
-                      <a:extLst>
-                        <a:ext uri="{28A0092B-C50C-407E-A947-70E740481C1C}"/>
-                      </a:extLst>
-                    </a:blip>
-                    <a:stretch>
-                      <a:fillRect/>
-                    </a:stretch>
-                  </pic:blipFill>
-                  <pic:spPr>
-                    <a:xfrm>
-                      <a:off x="0" y="0"/>
-                      <a:ext cx="419100" cy="419100"/>
-                    </a:xfrm>
-                    <a:prstGeom prst="rect">
-                      <a:avLst/>
-                    </a:prstGeom>
-                  </pic:spPr>
-                </pic:pic>
-              </a:graphicData>
-            </a:graphic>
-          </wp:inline>
-        </w:drawing>
-      </w:r>
-      <w:r>
-        <w:rPr>
-          <w:b/>
-        </w:rPr>
-        <w:t xml:space="preserve">Shahed C</w:t>
-      </w:r>
-      <w:r>
-        <w:t xml:space="preserve"> </w:t>
-      </w:r>
-      <w:r>
-        <w:t xml:space="preserve">Post author</w:t>
-      </w:r>
-      <w:hyperlink xmlns:r="http://schemas.openxmlformats.org/officeDocument/2006/relationships" w:history="true" r:id="R58f86f57164d4682">
-        <w:r>
-          <w:t xml:space="preserve">May 14, 2019 at 5:07 pm</w:t>
-        </w:r>
-      </w:hyperlink>
-    </w:p>
-    <w:p>
-      <w:r>
-        <w:t xml:space="preserve"> </w:t>
-      </w:r>
-    </w:p>
-    <w:p>
-      <w:r>
-        <w:t xml:space="preserve">In addition to the official docs, have you also seen these 3rd-party writeups how to add Roles? Hope this helps:</w:t>
-      </w:r>
-    </w:p>
-    <w:p>
-      <w:r>
-        <w:t xml:space="preserve"> </w:t>
-      </w:r>
-    </w:p>
-    <w:p>
-      <w:r>
-        <w:rPr>
-          <w:b/>
-        </w:rPr>
-        <w:t xml:space="preserve">ASP.NET Core 2.0: </w:t>
-      </w:r>
-      <w:r>
-        <w:br/>
-      </w:r>
-      <w:r>
-        <w:t xml:space="preserve"> </w:t>
-      </w:r>
-      <w:hyperlink xmlns:r="http://schemas.openxmlformats.org/officeDocument/2006/relationships" w:history="true" r:id="Ra5cc5632acf74d06">
-        <w:r>
-          <w:rPr>
-            <w:rStyle w:val="Hyperlink"/>
-          </w:rPr>
-          <w:t xml:space="preserve">https://www.c-sharpcorner.com/article/getting-started-with-asp-net-core-2-0-identity-and-role-management/</w:t>
-        </w:r>
-      </w:hyperlink>
-    </w:p>
-    <w:p>
-      <w:r>
-        <w:t xml:space="preserve"> </w:t>
-      </w:r>
-    </w:p>
-    <w:p>
-      <w:r>
-        <w:rPr>
-          <w:b/>
-        </w:rPr>
-        <w:t xml:space="preserve">ASP.NET Core 2.2: </w:t>
-      </w:r>
-      <w:r>
-        <w:br/>
-      </w:r>
-      <w:r>
-        <w:t xml:space="preserve"> </w:t>
-      </w:r>
-      <w:hyperlink xmlns:r="http://schemas.openxmlformats.org/officeDocument/2006/relationships" w:history="true" r:id="R7adc07e90e03477a">
-        <w:r>
-          <w:rPr>
-            <w:rStyle w:val="Hyperlink"/>
-          </w:rPr>
-          <w:t xml:space="preserve">https://jasonwatmore.com/post/2019/01/08/aspnet-core-22-role-based-authorization-tutorial-with-example-api</w:t>
-        </w:r>
-      </w:hyperlink>
-    </w:p>
-    <w:p>
-      <w:r>
-        <w:t xml:space="preserve"> </w:t>
-      </w:r>
-    </w:p>
-    <w:p>
-      <w:hyperlink xmlns:r="http://schemas.openxmlformats.org/officeDocument/2006/relationships" w:history="true" r:id="R446d03cf61934bad">
-        <w:r>
-          <w:rPr>
-            <w:rStyle w:val="Hyperlink"/>
-          </w:rPr>
-          <w:t xml:space="preserve">Reply</w:t>
-        </w:r>
-      </w:hyperlink>
-      <w:r>
-        <w:t xml:space="preserve"> </w:t>
-      </w:r>
-      <w:r>
-        <w:t xml:space="preserve">↓</w:t>
-      </w:r>
-    </w:p>
-    <w:p>
-      <w:r>
-        <w:t xml:space="preserve"> </w:t>
-      </w:r>
-    </w:p>
-    <w:p>
-      <w:r>
-        <w:rPr>
-          <w:b/>
-          <w:sz w:val="28"/>
-        </w:rPr>
-        <w:t xml:space="preserve">Leave a Reply </w:t>
-      </w:r>
-    </w:p>
-    <w:p>
-      <w:r>
-        <w:t xml:space="preserve"> </w:t>
-      </w:r>
-    </w:p>
-    <w:p>
-      <w:r>
-        <w:t xml:space="preserve"> </w:t>
-      </w:r>
-      <w:r>
-        <w:t xml:space="preserve"> </w:t>
-      </w:r>
-    </w:p>
-    <w:p>
-      <w:r>
-        <w:t xml:space="preserve">This site uses Akismet to reduce spam. </w:t>
-      </w:r>
-      <w:hyperlink xmlns:r="http://schemas.openxmlformats.org/officeDocument/2006/relationships" w:history="true" r:id="R4e8b3a207d204c85">
-        <w:r>
-          <w:rPr>
-            <w:rStyle w:val="Hyperlink"/>
-          </w:rPr>
-          <w:t xml:space="preserve">Learn how your comment data is processed</w:t>
-        </w:r>
-      </w:hyperlink>
-      <w:r>
-        <w:t xml:space="preserve">.</w:t>
+      <w:r>
+        <w:t xml:space="preserve"> </w:t>
+      </w:r>
+      <w:r>
+        <w:t xml:space="preserve"> </w:t>
       </w:r>
     </w:p>
   </w:body>
@@ -3473,28 +2522,6 @@
       <w:rPr>
         <w:rFonts w:hint="default" w:ascii="Symbol" w:hAnsi="Symbol"/>
       </w:rPr>
-    </w:lvl>
-  </w:abstractNum>
-  <w:abstractNum w:abstractNumId="8">
-    <w:lvl w:ilvl="0">
-      <w:start w:val="1"/>
-      <w:numFmt w:val="decimal"/>
-      <w:lvlText w:val="%1."/>
-      <w:lvlJc w:val="left"/>
-      <w:pPr>
-        <w:ind w:left="720" w:hanging="360"/>
-      </w:pPr>
-    </w:lvl>
-  </w:abstractNum>
-  <w:abstractNum w:abstractNumId="9">
-    <w:lvl w:ilvl="0">
-      <w:start w:val="1"/>
-      <w:numFmt w:val="decimal"/>
-      <w:lvlText w:val="%1."/>
-      <w:lvlJc w:val="left"/>
-      <w:pPr>
-        <w:ind w:left="720" w:hanging="360"/>
-      </w:pPr>
     </w:lvl>
   </w:abstractNum>
   <w:num w:numId="1">
@@ -3518,11 +2545,5 @@
   <w:num w:numId="7">
     <w:abstractNumId w:val="7"/>
   </w:num>
-  <w:num w:numId="8">
-    <w:abstractNumId w:val="8"/>
-  </w:num>
-  <w:num w:numId="9">
-    <w:abstractNumId w:val="9"/>
-  </w:num>
 </w:numbering>
 </file>
</xml_diff>